<commit_message>
Buttons have every directory
</commit_message>
<xml_diff>
--- a/story/Beginning-Day_1.docx
+++ b/story/Beginning-Day_1.docx
@@ -32,7 +32,7 @@
           <w:bCs/>
           <w:sz w:val="24"/>
           <w:szCs w:val="24"/>
-          <w:lang w:val="de-DE"/>
+          <w:lang w:val="en-US"/>
         </w:rPr>
       </w:pPr>
       <w:r>
@@ -58,25 +58,7 @@
           <w:lang w:val="en-US"/>
         </w:rPr>
         <w:br/>
-        <w:t xml:space="preserve">They have no memories and also </w:t>
-      </w:r>
-      <w:proofErr w:type="spellStart"/>
-      <w:r>
-        <w:rPr>
-          <w:sz w:val="24"/>
-          <w:szCs w:val="24"/>
-          <w:lang w:val="en-US"/>
-        </w:rPr>
-        <w:t>dont</w:t>
-      </w:r>
-      <w:proofErr w:type="spellEnd"/>
-      <w:r>
-        <w:rPr>
-          <w:sz w:val="24"/>
-          <w:szCs w:val="24"/>
-          <w:lang w:val="en-US"/>
-        </w:rPr>
-        <w:t xml:space="preserve"> know where they are.</w:t>
+        <w:t>They have no memories and also dont know where they are.</w:t>
       </w:r>
       <w:r>
         <w:rPr>
@@ -134,80 +116,23 @@
         </w:rPr>
         <w:br/>
       </w:r>
-      <w:proofErr w:type="spellStart"/>
-      <w:r>
-        <w:rPr>
-          <w:b/>
-          <w:bCs/>
-          <w:sz w:val="24"/>
-          <w:szCs w:val="24"/>
-          <w:lang w:val="de-DE"/>
-        </w:rPr>
-        <w:t>What</w:t>
-      </w:r>
-      <w:proofErr w:type="spellEnd"/>
-      <w:r>
-        <w:rPr>
-          <w:b/>
-          <w:bCs/>
-          <w:sz w:val="24"/>
-          <w:szCs w:val="24"/>
-          <w:lang w:val="de-DE"/>
-        </w:rPr>
-        <w:t xml:space="preserve"> </w:t>
-      </w:r>
-      <w:proofErr w:type="spellStart"/>
-      <w:r>
-        <w:rPr>
-          <w:b/>
-          <w:bCs/>
-          <w:sz w:val="24"/>
-          <w:szCs w:val="24"/>
-          <w:lang w:val="de-DE"/>
-        </w:rPr>
-        <w:t>does</w:t>
-      </w:r>
-      <w:proofErr w:type="spellEnd"/>
-      <w:r>
-        <w:rPr>
-          <w:b/>
-          <w:bCs/>
-          <w:sz w:val="24"/>
-          <w:szCs w:val="24"/>
-          <w:lang w:val="de-DE"/>
-        </w:rPr>
-        <w:t xml:space="preserve"> </w:t>
-      </w:r>
-      <w:proofErr w:type="spellStart"/>
-      <w:r>
-        <w:rPr>
-          <w:b/>
-          <w:bCs/>
-          <w:sz w:val="24"/>
-          <w:szCs w:val="24"/>
-          <w:lang w:val="de-DE"/>
-        </w:rPr>
-        <w:t>the</w:t>
-      </w:r>
-      <w:proofErr w:type="spellEnd"/>
-      <w:r>
-        <w:rPr>
-          <w:b/>
-          <w:bCs/>
-          <w:sz w:val="24"/>
-          <w:szCs w:val="24"/>
-          <w:lang w:val="de-DE"/>
-        </w:rPr>
-        <w:t xml:space="preserve"> </w:t>
-      </w:r>
-      <w:proofErr w:type="spellStart"/>
-      <w:r>
-        <w:rPr>
-          <w:b/>
-          <w:bCs/>
-          <w:sz w:val="24"/>
-          <w:szCs w:val="24"/>
-          <w:lang w:val="de-DE"/>
+      <w:r>
+        <w:rPr>
+          <w:b/>
+          <w:bCs/>
+          <w:sz w:val="24"/>
+          <w:szCs w:val="24"/>
+          <w:lang w:val="en-US"/>
+        </w:rPr>
+        <w:t xml:space="preserve">What does the </w:t>
+      </w:r>
+      <w:r>
+        <w:rPr>
+          <w:b/>
+          <w:bCs/>
+          <w:sz w:val="24"/>
+          <w:szCs w:val="24"/>
+          <w:lang w:val="en-US"/>
         </w:rPr>
         <w:t>p</w:t>
       </w:r>
@@ -217,42 +142,9 @@
           <w:bCs/>
           <w:sz w:val="24"/>
           <w:szCs w:val="24"/>
-          <w:lang w:val="de-DE"/>
-        </w:rPr>
-        <w:t>layer</w:t>
-      </w:r>
-      <w:proofErr w:type="spellEnd"/>
-      <w:r>
-        <w:rPr>
-          <w:b/>
-          <w:bCs/>
-          <w:sz w:val="24"/>
-          <w:szCs w:val="24"/>
-          <w:lang w:val="de-DE"/>
-        </w:rPr>
-        <w:t xml:space="preserve"> do </w:t>
-      </w:r>
-      <w:proofErr w:type="spellStart"/>
-      <w:r>
-        <w:rPr>
-          <w:b/>
-          <w:bCs/>
-          <w:sz w:val="24"/>
-          <w:szCs w:val="24"/>
-          <w:lang w:val="de-DE"/>
-        </w:rPr>
-        <w:t>now</w:t>
-      </w:r>
-      <w:proofErr w:type="spellEnd"/>
-      <w:r>
-        <w:rPr>
-          <w:b/>
-          <w:bCs/>
-          <w:sz w:val="24"/>
-          <w:szCs w:val="24"/>
-          <w:lang w:val="de-DE"/>
-        </w:rPr>
-        <w:t>?</w:t>
+          <w:lang w:val="en-US"/>
+        </w:rPr>
+        <w:t>layer do now?</w:t>
       </w:r>
     </w:p>
     <w:p>
@@ -377,25 +269,7 @@
           <w:lang w:val="en-US"/>
         </w:rPr>
         <w:br/>
-        <w:t xml:space="preserve">B=&gt; the Mc gets bitten by the little creature, but a mysterious </w:t>
-      </w:r>
-      <w:proofErr w:type="spellStart"/>
-      <w:r>
-        <w:rPr>
-          <w:sz w:val="24"/>
-          <w:szCs w:val="24"/>
-          <w:lang w:val="en-US"/>
-        </w:rPr>
-        <w:t>Catboy</w:t>
-      </w:r>
-      <w:proofErr w:type="spellEnd"/>
-      <w:r>
-        <w:rPr>
-          <w:sz w:val="24"/>
-          <w:szCs w:val="24"/>
-          <w:lang w:val="en-US"/>
-        </w:rPr>
-        <w:t xml:space="preserve"> helps to k</w:t>
+        <w:t>B=&gt; the Mc gets bitten by the little creature, but a mysterious Catboy helps to k</w:t>
       </w:r>
       <w:r>
         <w:rPr>
@@ -518,7 +392,39 @@
           <w:szCs w:val="24"/>
           <w:lang w:val="en-US"/>
         </w:rPr>
-        <w:t xml:space="preserve"> to shelter, where he and other half-monster/humans li</w:t>
+        <w:t xml:space="preserve"> to </w:t>
+      </w:r>
+      <w:r>
+        <w:rPr>
+          <w:sz w:val="24"/>
+          <w:szCs w:val="24"/>
+          <w:lang w:val="en-US"/>
+        </w:rPr>
+        <w:t>“S</w:t>
+      </w:r>
+      <w:r>
+        <w:rPr>
+          <w:sz w:val="24"/>
+          <w:szCs w:val="24"/>
+          <w:lang w:val="en-US"/>
+        </w:rPr>
+        <w:t>helter</w:t>
+      </w:r>
+      <w:r>
+        <w:rPr>
+          <w:sz w:val="24"/>
+          <w:szCs w:val="24"/>
+          <w:lang w:val="en-US"/>
+        </w:rPr>
+        <w:t>”</w:t>
+      </w:r>
+      <w:r>
+        <w:rPr>
+          <w:sz w:val="24"/>
+          <w:szCs w:val="24"/>
+          <w:lang w:val="en-US"/>
+        </w:rPr>
+        <w:t>, where he and other half-monster/humans li</w:t>
       </w:r>
       <w:r>
         <w:rPr>
@@ -620,7 +526,7 @@
           <w:szCs w:val="24"/>
           <w:lang w:val="en-US"/>
         </w:rPr>
-        <w:t xml:space="preserve"> They get told that the bite isn’t dangerous and that they don’t have to worry. They get told to rest thought</w:t>
+        <w:t xml:space="preserve"> They get told that the bite isn’t dangerous and that they don’t have to worry. They get told to rest though</w:t>
       </w:r>
       <w:r>
         <w:rPr>
@@ -1210,17 +1116,17 @@
     <w:lsdException w:name="Unresolved Mention" w:semiHidden="1" w:unhideWhenUsed="1"/>
     <w:lsdException w:name="Smart Link" w:semiHidden="1" w:unhideWhenUsed="1"/>
   </w:latentStyles>
-  <w:style w:type="paragraph" w:default="1" w:styleId="Normal">
+  <w:style w:type="paragraph" w:default="1" w:styleId="Standard">
     <w:name w:val="Normal"/>
     <w:qFormat/>
   </w:style>
-  <w:style w:type="character" w:default="1" w:styleId="DefaultParagraphFont">
+  <w:style w:type="character" w:default="1" w:styleId="Absatz-Standardschriftart">
     <w:name w:val="Default Paragraph Font"/>
     <w:uiPriority w:val="1"/>
     <w:semiHidden/>
     <w:unhideWhenUsed/>
   </w:style>
-  <w:style w:type="table" w:default="1" w:styleId="TableNormal">
+  <w:style w:type="table" w:default="1" w:styleId="NormaleTabelle">
     <w:name w:val="Normal Table"/>
     <w:uiPriority w:val="99"/>
     <w:semiHidden/>
@@ -1235,7 +1141,7 @@
       </w:tblCellMar>
     </w:tblPr>
   </w:style>
-  <w:style w:type="numbering" w:default="1" w:styleId="NoList">
+  <w:style w:type="numbering" w:default="1" w:styleId="KeineListe">
     <w:name w:val="No List"/>
     <w:uiPriority w:val="99"/>
     <w:semiHidden/>

</xml_diff>